<commit_message>
set up ingredients functionality improved background, set up caulron add command with ingredients
</commit_message>
<xml_diff>
--- a/Game Design document for shadows and alchemy.docx
+++ b/Game Design document for shadows and alchemy.docx
@@ -61,49 +61,28 @@
     <w:p/>
     <w:p>
       <w:r>
-        <w:t xml:space="preserve">I am going to be making the moorlands as the theme instead of the </w:t>
-      </w:r>
-      <w:proofErr w:type="gramStart"/>
-      <w:r>
-        <w:t>forests,</w:t>
-      </w:r>
-      <w:proofErr w:type="gramEnd"/>
-      <w:r>
-        <w:t xml:space="preserve"> I want to have occasional rain.</w:t>
+        <w:t>I am going to be making the moorlands as the theme instead of the forests, I want to have occasional rain.</w:t>
       </w:r>
     </w:p>
     <w:p>
       <w:r>
-        <w:t xml:space="preserve">Inside the house there is going to be player restricted to the stage area, I want to have a </w:t>
-      </w:r>
-      <w:proofErr w:type="spellStart"/>
-      <w:r>
-        <w:t>couldren</w:t>
-      </w:r>
-      <w:proofErr w:type="spellEnd"/>
-      <w:r>
-        <w:t xml:space="preserve"> where the ingredients are going to be mixed and maybe a </w:t>
-      </w:r>
-      <w:proofErr w:type="spellStart"/>
-      <w:r>
-        <w:t>pointlight</w:t>
-      </w:r>
-      <w:proofErr w:type="spellEnd"/>
-      <w:r>
-        <w:t xml:space="preserve"> on the fire below. </w:t>
+        <w:t xml:space="preserve">Inside the house there is going to be player restricted to the stage area, I want to have a couldren where the ingredients are going to be mixed and maybe a pointlight on the fire below. </w:t>
       </w:r>
     </w:p>
     <w:p>
       <w:r>
-        <w:t xml:space="preserve">Outside is going to be parallax background with sky and thick clouds, the player will be able to move have just a bit of room to move left or right a bit and gather ingredients to mix in the </w:t>
-      </w:r>
-      <w:proofErr w:type="spellStart"/>
-      <w:r>
-        <w:t>couldran</w:t>
-      </w:r>
-      <w:proofErr w:type="spellEnd"/>
-      <w:r>
-        <w:t xml:space="preserve"> inside the house, for a potion to change him from being a shadow </w:t>
+        <w:t xml:space="preserve">Outside is going to be parallax background with sky and thick clouds, the player will be able to move have just a bit of room to move left or right a bit and gather ingredients to mix in the couldran inside the house, for a potion to change him from being a shadow </w:t>
+      </w:r>
+    </w:p>
+    <w:p/>
+    <w:p>
+      <w:r>
+        <w:t>Going to have a cave to have the mushrooms to be able to be picked.</w:t>
+      </w:r>
+    </w:p>
+    <w:p>
+      <w:r>
+        <w:t>Going to make cluuds that come by maybe some rain or thunder sounds</w:t>
       </w:r>
     </w:p>
     <w:sectPr>

</xml_diff>

<commit_message>
sprite rotation, decorations, UI, tied most game mechanics together -sound
</commit_message>
<xml_diff>
--- a/Game Design document for shadows and alchemy.docx
+++ b/Game Design document for shadows and alchemy.docx
@@ -83,6 +83,11 @@
     <w:p>
       <w:r>
         <w:t>Going to make cluuds that come by maybe some rain or thunder sounds</w:t>
+      </w:r>
+    </w:p>
+    <w:p>
+      <w:r>
+        <w:t>Player is going to collect ingredients for a potion that returns their shadow</w:t>
       </w:r>
     </w:p>
     <w:sectPr>

</xml_diff>

<commit_message>
rest of game including sound main menu
</commit_message>
<xml_diff>
--- a/Game Design document for shadows and alchemy.docx
+++ b/Game Design document for shadows and alchemy.docx
@@ -61,28 +61,81 @@
     <w:p/>
     <w:p>
       <w:r>
-        <w:t>I am going to be making the moorlands as the theme instead of the forests, I want to have occasional rain.</w:t>
-      </w:r>
-    </w:p>
-    <w:p>
-      <w:r>
-        <w:t xml:space="preserve">Inside the house there is going to be player restricted to the stage area, I want to have a couldren where the ingredients are going to be mixed and maybe a pointlight on the fire below. </w:t>
-      </w:r>
-    </w:p>
-    <w:p>
-      <w:r>
-        <w:t xml:space="preserve">Outside is going to be parallax background with sky and thick clouds, the player will be able to move have just a bit of room to move left or right a bit and gather ingredients to mix in the couldran inside the house, for a potion to change him from being a shadow </w:t>
+        <w:t xml:space="preserve">I am going to be making the moorlands as the theme instead of the </w:t>
+      </w:r>
+      <w:proofErr w:type="gramStart"/>
+      <w:r>
+        <w:t>forests,</w:t>
+      </w:r>
+      <w:proofErr w:type="gramEnd"/>
+      <w:r>
+        <w:t xml:space="preserve"> I want to have occasional rain.</w:t>
+      </w:r>
+    </w:p>
+    <w:p>
+      <w:r>
+        <w:t xml:space="preserve">Inside the house there is going to be player restricted to the stage area, I want to have a </w:t>
+      </w:r>
+      <w:proofErr w:type="spellStart"/>
+      <w:r>
+        <w:t>couldren</w:t>
+      </w:r>
+      <w:proofErr w:type="spellEnd"/>
+      <w:r>
+        <w:t xml:space="preserve"> where the ingredients are going to be mixed and maybe a </w:t>
+      </w:r>
+      <w:proofErr w:type="spellStart"/>
+      <w:r>
+        <w:t>pointlight</w:t>
+      </w:r>
+      <w:proofErr w:type="spellEnd"/>
+      <w:r>
+        <w:t xml:space="preserve"> on the fire below. </w:t>
+      </w:r>
+    </w:p>
+    <w:p>
+      <w:r>
+        <w:t xml:space="preserve">Outside is going to be parallax background with sky and thick clouds, the player will be able to move have just a bit of room to move left or right a bit and gather ingredients to mix in the </w:t>
+      </w:r>
+      <w:proofErr w:type="spellStart"/>
+      <w:r>
+        <w:t>couldran</w:t>
+      </w:r>
+      <w:proofErr w:type="spellEnd"/>
+      <w:r>
+        <w:t xml:space="preserve"> inside the house, for a potion to change him from being a shadow </w:t>
       </w:r>
     </w:p>
     <w:p/>
     <w:p>
+      <w:proofErr w:type="gramStart"/>
       <w:r>
         <w:t>Going to have a cave to have the mushrooms to be able to be picked.</w:t>
       </w:r>
-    </w:p>
-    <w:p>
-      <w:r>
-        <w:t>Going to make cluuds that come by maybe some rain or thunder sounds</w:t>
+      <w:proofErr w:type="gramEnd"/>
+    </w:p>
+    <w:p>
+      <w:r>
+        <w:t xml:space="preserve">Going to make </w:t>
+      </w:r>
+      <w:proofErr w:type="spellStart"/>
+      <w:r>
+        <w:t>cluuds</w:t>
+      </w:r>
+      <w:proofErr w:type="spellEnd"/>
+      <w:r>
+        <w:t xml:space="preserve"> that come by maybe some rain or thunder </w:t>
+      </w:r>
+      <w:proofErr w:type="gramStart"/>
+      <w:r>
+        <w:t>sounds</w:t>
+      </w:r>
+      <w:r>
+        <w:t>(</w:t>
+      </w:r>
+      <w:proofErr w:type="gramEnd"/>
+      <w:r>
+        <w:t>optional)</w:t>
       </w:r>
     </w:p>
     <w:p>
@@ -90,6 +143,17 @@
         <w:t>Player is going to collect ingredients for a potion that returns their shadow</w:t>
       </w:r>
     </w:p>
+    <w:p>
+      <w:r>
+        <w:t xml:space="preserve">UI for player will be current ingredient + the quest/controls information button </w:t>
+      </w:r>
+    </w:p>
+    <w:p>
+      <w:r>
+        <w:t>Sound will be added at the end with the main menu</w:t>
+      </w:r>
+    </w:p>
+    <w:p/>
     <w:sectPr>
       <w:pgSz w:w="12240" w:h="15840"/>
       <w:pgMar w:top="1440" w:right="1440" w:bottom="1440" w:left="1440" w:header="720" w:footer="720" w:gutter="0"/>

</xml_diff>